<commit_message>
add covid deaths (for comparison purposes only)
</commit_message>
<xml_diff>
--- a/_dataSources/Data Sources.docx
+++ b/_dataSources/Data Sources.docx
@@ -1,6 +1,6 @@
 
 <file path=word/document.xml><?xml version="1.0" encoding="utf-8"?>
-<w:document xmlns:wpc="http://schemas.microsoft.com/office/word/2010/wordprocessingCanvas" xmlns:cx="http://schemas.microsoft.com/office/drawing/2014/chartex" xmlns:cx1="http://schemas.microsoft.com/office/drawing/2015/9/8/chartex" xmlns:mc="http://schemas.openxmlformats.org/markup-compatibility/2006" xmlns:o="urn:schemas-microsoft-com:office:office" xmlns:r="http://schemas.openxmlformats.org/officeDocument/2006/relationships" xmlns:m="http://schemas.openxmlformats.org/officeDocument/2006/math" xmlns:v="urn:schemas-microsoft-com:vml" xmlns:wp14="http://schemas.microsoft.com/office/word/2010/wordprocessingDrawing" xmlns:wp="http://schemas.openxmlformats.org/drawingml/2006/wordprocessingDrawing" xmlns:w10="urn:schemas-microsoft-com:office:word" xmlns:w="http://schemas.openxmlformats.org/wordprocessingml/2006/main" xmlns:w14="http://schemas.microsoft.com/office/word/2010/wordml" xmlns:w15="http://schemas.microsoft.com/office/word/2012/wordml" xmlns:w16se="http://schemas.microsoft.com/office/word/2015/wordml/symex" xmlns:wpg="http://schemas.microsoft.com/office/word/2010/wordprocessingGroup" xmlns:wpi="http://schemas.microsoft.com/office/word/2010/wordprocessingInk" xmlns:wne="http://schemas.microsoft.com/office/word/2006/wordml" xmlns:wps="http://schemas.microsoft.com/office/word/2010/wordprocessingShape" mc:Ignorable="w14 w15 w16se wp14">
+<w:document xmlns:wpc="http://schemas.microsoft.com/office/word/2010/wordprocessingCanvas" xmlns:cx="http://schemas.microsoft.com/office/drawing/2014/chartex" xmlns:cx1="http://schemas.microsoft.com/office/drawing/2015/9/8/chartex" xmlns:cx2="http://schemas.microsoft.com/office/drawing/2015/10/21/chartex" xmlns:cx3="http://schemas.microsoft.com/office/drawing/2016/5/9/chartex" xmlns:cx4="http://schemas.microsoft.com/office/drawing/2016/5/10/chartex" xmlns:cx5="http://schemas.microsoft.com/office/drawing/2016/5/11/chartex" xmlns:cx6="http://schemas.microsoft.com/office/drawing/2016/5/12/chartex" xmlns:cx7="http://schemas.microsoft.com/office/drawing/2016/5/13/chartex" xmlns:cx8="http://schemas.microsoft.com/office/drawing/2016/5/14/chartex" xmlns:mc="http://schemas.openxmlformats.org/markup-compatibility/2006" xmlns:aink="http://schemas.microsoft.com/office/drawing/2016/ink" xmlns:am3d="http://schemas.microsoft.com/office/drawing/2017/model3d" xmlns:o="urn:schemas-microsoft-com:office:office" xmlns:oel="http://schemas.microsoft.com/office/2019/extlst" xmlns:r="http://schemas.openxmlformats.org/officeDocument/2006/relationships" xmlns:m="http://schemas.openxmlformats.org/officeDocument/2006/math" xmlns:v="urn:schemas-microsoft-com:vml" xmlns:wp14="http://schemas.microsoft.com/office/word/2010/wordprocessingDrawing" xmlns:wp="http://schemas.openxmlformats.org/drawingml/2006/wordprocessingDrawing" xmlns:w10="urn:schemas-microsoft-com:office:word" xmlns:w="http://schemas.openxmlformats.org/wordprocessingml/2006/main" xmlns:w14="http://schemas.microsoft.com/office/word/2010/wordml" xmlns:w15="http://schemas.microsoft.com/office/word/2012/wordml" xmlns:w16cex="http://schemas.microsoft.com/office/word/2018/wordml/cex" xmlns:w16cid="http://schemas.microsoft.com/office/word/2016/wordml/cid" xmlns:w16="http://schemas.microsoft.com/office/word/2018/wordml" xmlns:w16sdtdh="http://schemas.microsoft.com/office/word/2020/wordml/sdtdatahash" xmlns:w16se="http://schemas.microsoft.com/office/word/2015/wordml/symex" xmlns:wpg="http://schemas.microsoft.com/office/word/2010/wordprocessingGroup" xmlns:wpi="http://schemas.microsoft.com/office/word/2010/wordprocessingInk" xmlns:wne="http://schemas.microsoft.com/office/word/2006/wordml" xmlns:wps="http://schemas.microsoft.com/office/word/2010/wordprocessingShape" mc:Ignorable="w14 w15 w16se w16cid w16 w16cex w16sdtdh wp14">
   <w:body>
     <w:p>
       <w:pPr>
@@ -89,8 +89,6 @@
         </w:rPr>
         <w:t>, 2023.</w:t>
       </w:r>
-      <w:bookmarkStart w:id="0" w:name="_GoBack"/>
-      <w:bookmarkEnd w:id="0"/>
     </w:p>
     <w:p>
       <w:pPr>
@@ -393,14 +391,6 @@
           <w:lang w:val="en-DE"/>
         </w:rPr>
       </w:pPr>
-    </w:p>
-    <w:p>
-      <w:pPr>
-        <w:rPr>
-          <w:rFonts w:cstheme="minorHAnsi"/>
-          <w:lang w:val="en-DE"/>
-        </w:rPr>
-      </w:pPr>
       <w:r>
         <w:rPr>
           <w:rFonts w:cstheme="minorHAnsi"/>
@@ -434,14 +424,6 @@
           <w:lang w:val="en-DE"/>
         </w:rPr>
       </w:pPr>
-    </w:p>
-    <w:p>
-      <w:pPr>
-        <w:rPr>
-          <w:rFonts w:cstheme="minorHAnsi"/>
-          <w:lang w:val="en-DE"/>
-        </w:rPr>
-      </w:pPr>
       <w:r>
         <w:rPr>
           <w:rFonts w:cstheme="minorHAnsi"/>
@@ -542,14 +524,6 @@
           <w:lang w:val="en-DE"/>
         </w:rPr>
       </w:pPr>
-    </w:p>
-    <w:p>
-      <w:pPr>
-        <w:rPr>
-          <w:rFonts w:cstheme="minorHAnsi"/>
-          <w:lang w:val="en-DE"/>
-        </w:rPr>
-      </w:pPr>
       <w:r>
         <w:rPr>
           <w:rFonts w:cstheme="minorHAnsi"/>
@@ -647,20 +621,11 @@
           <w:lang w:val="en-DE"/>
         </w:rPr>
       </w:pPr>
-    </w:p>
-    <w:p>
-      <w:pPr>
-        <w:rPr>
-          <w:rFonts w:cstheme="minorHAnsi"/>
-          <w:lang w:val="en-DE"/>
-        </w:rPr>
-      </w:pPr>
-      <w:r>
-        <w:rPr>
-          <w:rFonts w:cstheme="minorHAnsi"/>
-          <w:lang w:val="en-DE"/>
-        </w:rPr>
-        <w:lastRenderedPageBreak/>
+      <w:r>
+        <w:rPr>
+          <w:rFonts w:cstheme="minorHAnsi"/>
+          <w:lang w:val="en-DE"/>
+        </w:rPr>
         <w:t xml:space="preserve">England &amp; wales </w:t>
       </w:r>
       <w:r>
@@ -769,14 +734,6 @@
           <w:lang w:val="en-DE"/>
         </w:rPr>
       </w:pPr>
-    </w:p>
-    <w:p>
-      <w:pPr>
-        <w:rPr>
-          <w:rFonts w:cstheme="minorHAnsi"/>
-          <w:lang w:val="en-DE"/>
-        </w:rPr>
-      </w:pPr>
       <w:r>
         <w:rPr>
           <w:rFonts w:cstheme="minorHAnsi"/>
@@ -823,14 +780,6 @@
           <w:lang w:val="en-DE"/>
         </w:rPr>
       </w:pPr>
-    </w:p>
-    <w:p>
-      <w:pPr>
-        <w:rPr>
-          <w:rFonts w:cstheme="minorHAnsi"/>
-          <w:lang w:val="en-DE"/>
-        </w:rPr>
-      </w:pPr>
       <w:r>
         <w:rPr>
           <w:rFonts w:cstheme="minorHAnsi"/>
@@ -879,14 +828,6 @@
           <w:lang w:val="en-DE"/>
         </w:rPr>
       </w:pPr>
-    </w:p>
-    <w:p>
-      <w:pPr>
-        <w:rPr>
-          <w:rFonts w:cstheme="minorHAnsi"/>
-          <w:lang w:val="en-DE"/>
-        </w:rPr>
-      </w:pPr>
       <w:r>
         <w:rPr>
           <w:rFonts w:cstheme="minorHAnsi"/>
@@ -928,14 +869,6 @@
           <w:lang w:val="en-DE"/>
         </w:rPr>
       </w:pPr>
-    </w:p>
-    <w:p>
-      <w:pPr>
-        <w:rPr>
-          <w:rFonts w:cstheme="minorHAnsi"/>
-          <w:lang w:val="en-DE"/>
-        </w:rPr>
-      </w:pPr>
       <w:r>
         <w:rPr>
           <w:rFonts w:cstheme="minorHAnsi"/>
@@ -1059,14 +992,6 @@
           <w:lang w:val="en-DE"/>
         </w:rPr>
       </w:pPr>
-    </w:p>
-    <w:p>
-      <w:pPr>
-        <w:rPr>
-          <w:rFonts w:cstheme="minorHAnsi"/>
-          <w:lang w:val="en-DE"/>
-        </w:rPr>
-      </w:pPr>
       <w:r>
         <w:rPr>
           <w:rFonts w:cstheme="minorHAnsi"/>
@@ -1145,59 +1070,51 @@
     <w:p>
       <w:pPr>
         <w:rPr>
+          <w:rFonts w:cstheme="minorHAnsi"/>
+          <w:lang w:val="en-DE"/>
+        </w:rPr>
+      </w:pPr>
+      <w:r>
+        <w:rPr>
+          <w:rFonts w:cstheme="minorHAnsi"/>
+          <w:b/>
+          <w:lang w:val="en-DE"/>
+        </w:rPr>
+        <w:t>Australia</w:t>
+      </w:r>
+      <w:r>
+        <w:rPr>
+          <w:rFonts w:cstheme="minorHAnsi"/>
+          <w:lang w:val="en-DE"/>
+        </w:rPr>
+        <w:t>: Australia</w:t>
+      </w:r>
+      <w:r>
+        <w:rPr>
+          <w:rFonts w:cstheme="minorHAnsi"/>
+          <w:lang w:val="en-DE"/>
+        </w:rPr>
+        <w:t>n</w:t>
+      </w:r>
+      <w:r>
+        <w:rPr>
+          <w:rFonts w:cstheme="minorHAnsi"/>
+          <w:lang w:val="en-DE"/>
+        </w:rPr>
+        <w:t xml:space="preserve"> Bureau of St</w:t>
+      </w:r>
+      <w:r>
+        <w:rPr>
+          <w:rFonts w:cstheme="minorHAnsi"/>
+          <w:lang w:val="en-DE"/>
+        </w:rPr>
+        <w:t>atistics</w:t>
+      </w:r>
+    </w:p>
+    <w:p>
+      <w:pPr>
+        <w:rPr>
           <w:rStyle w:val="Hyperlink"/>
-          <w:rFonts w:cstheme="minorHAnsi"/>
-          <w:lang w:val="en-DE"/>
-        </w:rPr>
-      </w:pPr>
-    </w:p>
-    <w:p>
-      <w:pPr>
-        <w:rPr>
-          <w:rFonts w:cstheme="minorHAnsi"/>
-          <w:lang w:val="en-DE"/>
-        </w:rPr>
-      </w:pPr>
-      <w:r>
-        <w:rPr>
-          <w:rFonts w:cstheme="minorHAnsi"/>
-          <w:b/>
-          <w:lang w:val="en-DE"/>
-        </w:rPr>
-        <w:t>Australia</w:t>
-      </w:r>
-      <w:r>
-        <w:rPr>
-          <w:rFonts w:cstheme="minorHAnsi"/>
-          <w:lang w:val="en-DE"/>
-        </w:rPr>
-        <w:t>: Australia</w:t>
-      </w:r>
-      <w:r>
-        <w:rPr>
-          <w:rFonts w:cstheme="minorHAnsi"/>
-          <w:lang w:val="en-DE"/>
-        </w:rPr>
-        <w:t>n</w:t>
-      </w:r>
-      <w:r>
-        <w:rPr>
-          <w:rFonts w:cstheme="minorHAnsi"/>
-          <w:lang w:val="en-DE"/>
-        </w:rPr>
-        <w:t xml:space="preserve"> Bureau of St</w:t>
-      </w:r>
-      <w:r>
-        <w:rPr>
-          <w:rFonts w:cstheme="minorHAnsi"/>
-          <w:lang w:val="en-DE"/>
-        </w:rPr>
-        <w:t>atistics</w:t>
-      </w:r>
-    </w:p>
-    <w:p>
-      <w:pPr>
-        <w:rPr>
           <w:rFonts w:cstheme="minorHAnsi"/>
           <w:lang w:val="en-DE"/>
         </w:rPr>
@@ -1220,6 +1137,147 @@
           <w:lang w:val="en-DE"/>
         </w:rPr>
       </w:pPr>
+    </w:p>
+    <w:p>
+      <w:pPr>
+        <w:rPr>
+          <w:rFonts w:cstheme="minorHAnsi"/>
+          <w:b/>
+          <w:sz w:val="24"/>
+          <w:szCs w:val="24"/>
+        </w:rPr>
+      </w:pPr>
+      <w:r>
+        <w:rPr>
+          <w:rFonts w:cstheme="minorHAnsi"/>
+          <w:b/>
+          <w:sz w:val="24"/>
+          <w:szCs w:val="24"/>
+        </w:rPr>
+        <w:t>Reported COVID-19 deaths</w:t>
+      </w:r>
+      <w:r>
+        <w:rPr>
+          <w:rFonts w:cstheme="minorHAnsi"/>
+          <w:b/>
+          <w:sz w:val="24"/>
+          <w:szCs w:val="24"/>
+          <w:lang w:val="en-DE"/>
+        </w:rPr>
+        <w:t xml:space="preserve"> by country</w:t>
+      </w:r>
+      <w:r>
+        <w:rPr>
+          <w:rFonts w:cstheme="minorHAnsi"/>
+          <w:b/>
+          <w:sz w:val="24"/>
+          <w:szCs w:val="24"/>
+        </w:rPr>
+        <w:t xml:space="preserve"> and year:</w:t>
+      </w:r>
+    </w:p>
+    <w:p>
+      <w:pPr>
+        <w:rPr>
+          <w:rFonts w:cstheme="minorHAnsi"/>
+        </w:rPr>
+      </w:pPr>
+      <w:r>
+        <w:rPr>
+          <w:rFonts w:cstheme="minorHAnsi"/>
+        </w:rPr>
+        <w:t>Officially reported COVID-19</w:t>
+      </w:r>
+      <w:r>
+        <w:rPr>
+          <w:rFonts w:cstheme="minorHAnsi"/>
+          <w:lang w:val="en-DE"/>
+        </w:rPr>
+        <w:t xml:space="preserve"> </w:t>
+      </w:r>
+      <w:r>
+        <w:rPr>
+          <w:rFonts w:cstheme="minorHAnsi"/>
+        </w:rPr>
+        <w:t xml:space="preserve">deaths by country and year, included in the supplementary material, </w:t>
+      </w:r>
+      <w:r>
+        <w:rPr>
+          <w:rFonts w:cstheme="minorHAnsi"/>
+          <w:lang w:val="en-DE"/>
+        </w:rPr>
+        <w:t xml:space="preserve">were sourced from the </w:t>
+      </w:r>
+      <w:r>
+        <w:rPr>
+          <w:rFonts w:cstheme="minorHAnsi"/>
+        </w:rPr>
+        <w:t>“</w:t>
+      </w:r>
+      <w:r>
+        <w:rPr>
+          <w:rFonts w:cstheme="minorHAnsi"/>
+        </w:rPr>
+        <w:t>Our World In Data</w:t>
+      </w:r>
+      <w:r>
+        <w:rPr>
+          <w:rFonts w:cstheme="minorHAnsi"/>
+        </w:rPr>
+        <w:t>”</w:t>
+      </w:r>
+      <w:r>
+        <w:rPr>
+          <w:rFonts w:cstheme="minorHAnsi"/>
+        </w:rPr>
+        <w:t xml:space="preserve"> </w:t>
+      </w:r>
+      <w:r>
+        <w:rPr>
+          <w:rFonts w:cstheme="minorHAnsi"/>
+        </w:rPr>
+        <w:t>p</w:t>
+      </w:r>
+      <w:r>
+        <w:rPr>
+          <w:rFonts w:cstheme="minorHAnsi"/>
+        </w:rPr>
+        <w:t xml:space="preserve">ublic </w:t>
+      </w:r>
+      <w:r>
+        <w:rPr>
+          <w:rFonts w:cstheme="minorHAnsi"/>
+        </w:rPr>
+        <w:t>r</w:t>
+      </w:r>
+      <w:r>
+        <w:rPr>
+          <w:rFonts w:cstheme="minorHAnsi"/>
+        </w:rPr>
+        <w:t>epository</w:t>
+      </w:r>
+      <w:r>
+        <w:rPr>
+          <w:rFonts w:cstheme="minorHAnsi"/>
+        </w:rPr>
+        <w:t>:</w:t>
+      </w:r>
+    </w:p>
+    <w:p>
+      <w:pPr>
+        <w:rPr>
+          <w:rFonts w:cstheme="minorHAnsi"/>
+        </w:rPr>
+      </w:pPr>
+      <w:hyperlink r:id="rId23" w:history="1">
+        <w:r>
+          <w:rPr>
+            <w:rStyle w:val="Hyperlink"/>
+            <w:rFonts w:cstheme="minorHAnsi"/>
+          </w:rPr>
+          <w:t>https://github.com/owid/covid-19-data/tree/master/public/data</w:t>
+        </w:r>
+      </w:hyperlink>
     </w:p>
     <w:sectPr>
       <w:pgSz w:w="12240" w:h="15840"/>
@@ -1232,7 +1290,7 @@
 </file>
 
 <file path=word/styles.xml><?xml version="1.0" encoding="utf-8"?>
-<w:styles xmlns:mc="http://schemas.openxmlformats.org/markup-compatibility/2006" xmlns:r="http://schemas.openxmlformats.org/officeDocument/2006/relationships" xmlns:w="http://schemas.openxmlformats.org/wordprocessingml/2006/main" xmlns:w14="http://schemas.microsoft.com/office/word/2010/wordml" xmlns:w15="http://schemas.microsoft.com/office/word/2012/wordml" xmlns:w16se="http://schemas.microsoft.com/office/word/2015/wordml/symex" mc:Ignorable="w14 w15 w16se">
+<w:styles xmlns:mc="http://schemas.openxmlformats.org/markup-compatibility/2006" xmlns:r="http://schemas.openxmlformats.org/officeDocument/2006/relationships" xmlns:w="http://schemas.openxmlformats.org/wordprocessingml/2006/main" xmlns:w14="http://schemas.microsoft.com/office/word/2010/wordml" xmlns:w15="http://schemas.microsoft.com/office/word/2012/wordml" xmlns:w16cex="http://schemas.microsoft.com/office/word/2018/wordml/cex" xmlns:w16cid="http://schemas.microsoft.com/office/word/2016/wordml/cid" xmlns:w16="http://schemas.microsoft.com/office/word/2018/wordml" xmlns:w16sdtdh="http://schemas.microsoft.com/office/word/2020/wordml/sdtdatahash" xmlns:w16se="http://schemas.microsoft.com/office/word/2015/wordml/symex" mc:Ignorable="w14 w15 w16se w16cid w16 w16cex w16sdtdh">
   <w:docDefaults>
     <w:rPrDefault>
       <w:rPr>
@@ -1248,7 +1306,7 @@
       </w:pPr>
     </w:pPrDefault>
   </w:docDefaults>
-  <w:latentStyles w:defLockedState="0" w:defUIPriority="99" w:defSemiHidden="0" w:defUnhideWhenUsed="0" w:defQFormat="0" w:count="371">
+  <w:latentStyles w:defLockedState="0" w:defUIPriority="99" w:defSemiHidden="0" w:defUnhideWhenUsed="0" w:defQFormat="0" w:count="376">
     <w:lsdException w:name="Normal" w:uiPriority="0" w:qFormat="1"/>
     <w:lsdException w:name="heading 1" w:uiPriority="9" w:qFormat="1"/>
     <w:lsdException w:name="heading 2" w:semiHidden="1" w:uiPriority="9" w:unhideWhenUsed="1" w:qFormat="1"/>
@@ -1620,6 +1678,11 @@
     <w:lsdException w:name="List Table 5 Dark Accent 6" w:uiPriority="50"/>
     <w:lsdException w:name="List Table 6 Colorful Accent 6" w:uiPriority="51"/>
     <w:lsdException w:name="List Table 7 Colorful Accent 6" w:uiPriority="52"/>
+    <w:lsdException w:name="Mention" w:semiHidden="1" w:unhideWhenUsed="1"/>
+    <w:lsdException w:name="Smart Hyperlink" w:semiHidden="1" w:unhideWhenUsed="1"/>
+    <w:lsdException w:name="Hashtag" w:semiHidden="1" w:unhideWhenUsed="1"/>
+    <w:lsdException w:name="Unresolved Mention" w:semiHidden="1" w:unhideWhenUsed="1"/>
+    <w:lsdException w:name="Smart Link" w:semiHidden="1" w:unhideWhenUsed="1"/>
   </w:latentStyles>
   <w:style w:type="paragraph" w:default="1" w:styleId="Normal">
     <w:name w:val="Normal"/>
@@ -1667,6 +1730,18 @@
     <w:name w:val="val"/>
     <w:basedOn w:val="DefaultParagraphFont"/>
     <w:rsid w:val="00F46B03"/>
+  </w:style>
+  <w:style w:type="character" w:styleId="UnresolvedMention">
+    <w:name w:val="Unresolved Mention"/>
+    <w:basedOn w:val="DefaultParagraphFont"/>
+    <w:uiPriority w:val="99"/>
+    <w:semiHidden/>
+    <w:unhideWhenUsed/>
+    <w:rsid w:val="006E4CB8"/>
+    <w:rPr>
+      <w:color w:val="605E5C"/>
+      <w:shd w:val="clear" w:color="auto" w:fill="E1DFDD"/>
+    </w:rPr>
   </w:style>
 </w:styles>
 </file>

</xml_diff>

<commit_message>
add Netherlands and Taiwan (and update map, comparisons as a result)
</commit_message>
<xml_diff>
--- a/_dataSources/Data Sources.docx
+++ b/_dataSources/Data Sources.docx
@@ -136,31 +136,16 @@
         </w:rPr>
         <w:t xml:space="preserve">Life tables and population data were sourced from the Human Mortality Database: </w:t>
       </w:r>
-      <w:r>
-        <w:fldChar w:fldCharType="begin"/>
-      </w:r>
-      <w:r>
-        <w:instrText>HYPERLINK "https://www.mortality.org/"</w:instrText>
-      </w:r>
-      <w:r>
-        <w:fldChar w:fldCharType="separate"/>
-      </w:r>
-      <w:r>
-        <w:rPr>
-          <w:rStyle w:val="Hyperlink"/>
-          <w:rFonts w:cstheme="minorHAnsi"/>
-          <w:lang w:val="en-DE"/>
-        </w:rPr>
-        <w:t>https://www.mortality.org/</w:t>
-      </w:r>
-      <w:r>
-        <w:rPr>
-          <w:rStyle w:val="Hyperlink"/>
-          <w:rFonts w:cstheme="minorHAnsi"/>
-          <w:lang w:val="en-DE"/>
-        </w:rPr>
-        <w:fldChar w:fldCharType="end"/>
-      </w:r>
+      <w:hyperlink r:id="rId4" w:history="1">
+        <w:r>
+          <w:rPr>
+            <w:rStyle w:val="Hyperlink"/>
+            <w:rFonts w:cstheme="minorHAnsi"/>
+            <w:lang w:val="en-DE"/>
+          </w:rPr>
+          <w:t>https://www.mortality.org/</w:t>
+        </w:r>
+      </w:hyperlink>
     </w:p>
     <w:p>
       <w:pPr>
@@ -466,11 +451,86 @@
         </w:rPr>
         <w:t xml:space="preserve"> death counts: INSEE -  </w:t>
       </w:r>
+      <w:hyperlink r:id="rId5" w:history="1">
+        <w:r>
+          <w:rPr>
+            <w:rStyle w:val="Hyperlink"/>
+            <w:rFonts w:cstheme="minorHAnsi"/>
+            <w:lang w:val="en-DE"/>
+          </w:rPr>
+          <w:t>https://www.insee.fr/en/statistiques/series/103039135</w:t>
+        </w:r>
+      </w:hyperlink>
+    </w:p>
+    <w:p>
+      <w:pPr>
+        <w:rPr>
+          <w:rFonts w:cstheme="minorHAnsi"/>
+          <w:lang w:val="en-DE"/>
+        </w:rPr>
+      </w:pPr>
+      <w:r>
+        <w:rPr>
+          <w:rFonts w:cstheme="minorHAnsi"/>
+          <w:b/>
+          <w:lang w:val="en-DE"/>
+        </w:rPr>
+        <w:t>US</w:t>
+      </w:r>
+      <w:r>
+        <w:rPr>
+          <w:rFonts w:cstheme="minorHAnsi"/>
+          <w:lang w:val="en-DE"/>
+        </w:rPr>
+        <w:t xml:space="preserve"> final </w:t>
+      </w:r>
+      <w:r>
+        <w:rPr>
+          <w:rFonts w:cstheme="minorHAnsi"/>
+          <w:lang w:val="en-DE"/>
+        </w:rPr>
+        <w:t>death counts</w:t>
+      </w:r>
+      <w:r>
+        <w:rPr>
+          <w:rFonts w:cstheme="minorHAnsi"/>
+          <w:lang w:val="en-DE"/>
+        </w:rPr>
+        <w:t xml:space="preserve"> </w:t>
+      </w:r>
+      <w:r>
+        <w:rPr>
+          <w:rFonts w:cstheme="minorHAnsi"/>
+          <w:lang w:val="en-DE"/>
+        </w:rPr>
+        <w:t>(</w:t>
+      </w:r>
+      <w:r>
+        <w:rPr>
+          <w:rFonts w:cstheme="minorHAnsi"/>
+          <w:lang w:val="en-DE"/>
+        </w:rPr>
+        <w:t>up to 2019</w:t>
+      </w:r>
+      <w:r>
+        <w:rPr>
+          <w:rFonts w:cstheme="minorHAnsi"/>
+          <w:lang w:val="en-DE"/>
+        </w:rPr>
+        <w:t>)</w:t>
+      </w:r>
+      <w:r>
+        <w:rPr>
+          <w:rFonts w:cstheme="minorHAnsi"/>
+          <w:lang w:val="en-DE"/>
+        </w:rPr>
+        <w:t xml:space="preserve">: CDC </w:t>
+      </w:r>
       <w:r>
         <w:fldChar w:fldCharType="begin"/>
       </w:r>
       <w:r>
-        <w:instrText>HYPERLINK "https://www.insee.fr/en/statistiques/series/103039135"</w:instrText>
+        <w:instrText>HYPERLINK "https://www.cdc.gov/nchs/data/nvsr/nvsr70/nvsr70-08-508.pdf"</w:instrText>
       </w:r>
       <w:r>
         <w:fldChar w:fldCharType="separate"/>
@@ -481,7 +541,7 @@
           <w:rFonts w:cstheme="minorHAnsi"/>
           <w:lang w:val="en-DE"/>
         </w:rPr>
-        <w:t>https://www.insee.fr/en/statistiques/series/103039135</w:t>
+        <w:t>https://www.cdc.gov/nchs/data/nvsr/nvsr70/nvsr70-08-508.pdf</w:t>
       </w:r>
       <w:r>
         <w:rPr>
@@ -502,10 +562,50 @@
       <w:r>
         <w:rPr>
           <w:rFonts w:cstheme="minorHAnsi"/>
-          <w:b/>
-          <w:lang w:val="en-DE"/>
-        </w:rPr>
-        <w:t>US</w:t>
+          <w:lang w:val="en-DE"/>
+        </w:rPr>
+        <w:t xml:space="preserve">US provisional mortality for 2020 and 2021: CDC </w:t>
+      </w:r>
+      <w:r>
+        <w:fldChar w:fldCharType="begin"/>
+      </w:r>
+      <w:r>
+        <w:instrText>HYPERLINK "https://www.cdc.gov/mmwr/volumes/71/wr/pdfs/mm7117e1-H.pdf"</w:instrText>
+      </w:r>
+      <w:r>
+        <w:fldChar w:fldCharType="separate"/>
+      </w:r>
+      <w:r>
+        <w:rPr>
+          <w:rStyle w:val="Hyperlink"/>
+          <w:rFonts w:cstheme="minorHAnsi"/>
+          <w:lang w:val="en-DE"/>
+        </w:rPr>
+        <w:t>https://www.cdc.gov/mmwr/volumes/71/wr/pdfs/mm7117e1-H.pdf</w:t>
+      </w:r>
+      <w:r>
+        <w:rPr>
+          <w:rStyle w:val="Hyperlink"/>
+          <w:rFonts w:cstheme="minorHAnsi"/>
+          <w:lang w:val="en-DE"/>
+        </w:rPr>
+        <w:fldChar w:fldCharType="end"/>
+      </w:r>
+    </w:p>
+    <w:p>
+      <w:pPr>
+        <w:rPr>
+          <w:rFonts w:cstheme="minorHAnsi"/>
+          <w:lang w:val="en-DE"/>
+        </w:rPr>
+      </w:pPr>
+      <w:r>
+        <w:rPr>
+          <w:rFonts w:cstheme="minorHAnsi"/>
+          <w:b/>
+          <w:lang w:val="en-DE"/>
+        </w:rPr>
+        <w:t>UK</w:t>
       </w:r>
       <w:r>
         <w:rPr>
@@ -519,48 +619,27 @@
           <w:rFonts w:cstheme="minorHAnsi"/>
           <w:lang w:val="en-DE"/>
         </w:rPr>
-        <w:t>death counts</w:t>
-      </w:r>
-      <w:r>
-        <w:rPr>
-          <w:rFonts w:cstheme="minorHAnsi"/>
-          <w:lang w:val="en-DE"/>
-        </w:rPr>
-        <w:t xml:space="preserve"> </w:t>
-      </w:r>
-      <w:r>
-        <w:rPr>
-          <w:rFonts w:cstheme="minorHAnsi"/>
-          <w:lang w:val="en-DE"/>
-        </w:rPr>
-        <w:t>(</w:t>
-      </w:r>
-      <w:r>
-        <w:rPr>
-          <w:rFonts w:cstheme="minorHAnsi"/>
-          <w:lang w:val="en-DE"/>
-        </w:rPr>
-        <w:t>up to 2019</w:t>
-      </w:r>
-      <w:r>
-        <w:rPr>
-          <w:rFonts w:cstheme="minorHAnsi"/>
-          <w:lang w:val="en-DE"/>
-        </w:rPr>
-        <w:t>)</w:t>
-      </w:r>
-      <w:r>
-        <w:rPr>
-          <w:rFonts w:cstheme="minorHAnsi"/>
-          <w:lang w:val="en-DE"/>
-        </w:rPr>
-        <w:t xml:space="preserve">: CDC </w:t>
+        <w:t>deaths counts</w:t>
+      </w:r>
+      <w:r>
+        <w:rPr>
+          <w:rFonts w:cstheme="minorHAnsi"/>
+          <w:lang w:val="en-DE"/>
+        </w:rPr>
+        <w:t xml:space="preserve"> up to 2020: </w:t>
+      </w:r>
+      <w:r>
+        <w:rPr>
+          <w:rFonts w:cstheme="minorHAnsi"/>
+          <w:lang w:val="en-DE"/>
+        </w:rPr>
+        <w:t xml:space="preserve">ons.gov.uk </w:t>
       </w:r>
       <w:r>
         <w:fldChar w:fldCharType="begin"/>
       </w:r>
       <w:r>
-        <w:instrText>HYPERLINK "https://www.cdc.gov/nchs/data/nvsr/nvsr70/nvsr70-08-508.pdf"</w:instrText>
+        <w:instrText>HYPERLINK "https://www.ons.gov.uk/peoplepopulationandcommunity/populationandmigration/populationestimates/datasets/vitalstatisticspopulationandhealthreferencetables"</w:instrText>
       </w:r>
       <w:r>
         <w:fldChar w:fldCharType="separate"/>
@@ -571,7 +650,7 @@
           <w:rFonts w:cstheme="minorHAnsi"/>
           <w:lang w:val="en-DE"/>
         </w:rPr>
-        <w:t>https://www.cdc.gov/nchs/data/nvsr/nvsr70/nvsr70-08-508.pdf</w:t>
+        <w:t>https://www.ons.gov.uk/peoplepopulationandcommunity/populationandmigration/populationestimates/datasets/vitalstatisticspopulationandhealthreferencetables</w:t>
       </w:r>
       <w:r>
         <w:rPr>
@@ -594,115 +673,6 @@
           <w:rFonts w:cstheme="minorHAnsi"/>
           <w:lang w:val="en-DE"/>
         </w:rPr>
-        <w:t xml:space="preserve">US provisional mortality for 2020 and 2021: CDC </w:t>
-      </w:r>
-      <w:r>
-        <w:fldChar w:fldCharType="begin"/>
-      </w:r>
-      <w:r>
-        <w:instrText>HYPERLINK "https://www.cdc.gov/mmwr/volumes/71/wr/pdfs/mm7117e1-H.pdf"</w:instrText>
-      </w:r>
-      <w:r>
-        <w:fldChar w:fldCharType="separate"/>
-      </w:r>
-      <w:r>
-        <w:rPr>
-          <w:rStyle w:val="Hyperlink"/>
-          <w:rFonts w:cstheme="minorHAnsi"/>
-          <w:lang w:val="en-DE"/>
-        </w:rPr>
-        <w:t>https://www.cdc.gov/mmwr/volumes/71/wr/pdfs/mm7117e1-H.pdf</w:t>
-      </w:r>
-      <w:r>
-        <w:rPr>
-          <w:rStyle w:val="Hyperlink"/>
-          <w:rFonts w:cstheme="minorHAnsi"/>
-          <w:lang w:val="en-DE"/>
-        </w:rPr>
-        <w:fldChar w:fldCharType="end"/>
-      </w:r>
-    </w:p>
-    <w:p>
-      <w:pPr>
-        <w:rPr>
-          <w:rFonts w:cstheme="minorHAnsi"/>
-          <w:lang w:val="en-DE"/>
-        </w:rPr>
-      </w:pPr>
-      <w:r>
-        <w:rPr>
-          <w:rFonts w:cstheme="minorHAnsi"/>
-          <w:b/>
-          <w:lang w:val="en-DE"/>
-        </w:rPr>
-        <w:t>UK</w:t>
-      </w:r>
-      <w:r>
-        <w:rPr>
-          <w:rFonts w:cstheme="minorHAnsi"/>
-          <w:lang w:val="en-DE"/>
-        </w:rPr>
-        <w:t xml:space="preserve"> final </w:t>
-      </w:r>
-      <w:r>
-        <w:rPr>
-          <w:rFonts w:cstheme="minorHAnsi"/>
-          <w:lang w:val="en-DE"/>
-        </w:rPr>
-        <w:t>deaths counts</w:t>
-      </w:r>
-      <w:r>
-        <w:rPr>
-          <w:rFonts w:cstheme="minorHAnsi"/>
-          <w:lang w:val="en-DE"/>
-        </w:rPr>
-        <w:t xml:space="preserve"> up to 2020: </w:t>
-      </w:r>
-      <w:r>
-        <w:rPr>
-          <w:rFonts w:cstheme="minorHAnsi"/>
-          <w:lang w:val="en-DE"/>
-        </w:rPr>
-        <w:t xml:space="preserve">ons.gov.uk </w:t>
-      </w:r>
-      <w:r>
-        <w:fldChar w:fldCharType="begin"/>
-      </w:r>
-      <w:r>
-        <w:instrText>HYPERLINK "https://www.ons.gov.uk/peoplepopulationandcommunity/populationandmigration/populationestimates/datasets/vitalstatisticspopulationandhealthreferencetables"</w:instrText>
-      </w:r>
-      <w:r>
-        <w:fldChar w:fldCharType="separate"/>
-      </w:r>
-      <w:r>
-        <w:rPr>
-          <w:rStyle w:val="Hyperlink"/>
-          <w:rFonts w:cstheme="minorHAnsi"/>
-          <w:lang w:val="en-DE"/>
-        </w:rPr>
-        <w:t>https://www.ons.gov.uk/peoplepopulationandcommunity/populationandmigration/populationestimates/datasets/vitalstatisticspopulationandhealthreferencetables</w:t>
-      </w:r>
-      <w:r>
-        <w:rPr>
-          <w:rStyle w:val="Hyperlink"/>
-          <w:rFonts w:cstheme="minorHAnsi"/>
-          <w:lang w:val="en-DE"/>
-        </w:rPr>
-        <w:fldChar w:fldCharType="end"/>
-      </w:r>
-    </w:p>
-    <w:p>
-      <w:pPr>
-        <w:rPr>
-          <w:rFonts w:cstheme="minorHAnsi"/>
-          <w:lang w:val="en-DE"/>
-        </w:rPr>
-      </w:pPr>
-      <w:r>
-        <w:rPr>
-          <w:rFonts w:cstheme="minorHAnsi"/>
-          <w:lang w:val="en-DE"/>
-        </w:rPr>
         <w:t xml:space="preserve">UK death count for </w:t>
       </w:r>
       <w:r>
@@ -770,7 +740,7 @@
           <w:lang w:val="en-DE"/>
         </w:rPr>
       </w:pPr>
-      <w:hyperlink r:id="rId4" w:history="1">
+      <w:hyperlink r:id="rId6" w:history="1">
         <w:r>
           <w:rPr>
             <w:rStyle w:val="Hyperlink"/>
@@ -803,7 +773,7 @@
           <w:lang w:val="en-DE"/>
         </w:rPr>
       </w:pPr>
-      <w:hyperlink r:id="rId5" w:history="1">
+      <w:hyperlink r:id="rId7" w:history="1">
         <w:r>
           <w:rPr>
             <w:rStyle w:val="Hyperlink"/>
@@ -836,7 +806,7 @@
           <w:lang w:val="en-DE"/>
         </w:rPr>
       </w:pPr>
-      <w:hyperlink r:id="rId6" w:history="1">
+      <w:hyperlink r:id="rId8" w:history="1">
         <w:r>
           <w:rPr>
             <w:rStyle w:val="Hyperlink"/>
@@ -882,31 +852,16 @@
         </w:rPr>
         <w:t xml:space="preserve">. </w:t>
       </w:r>
-      <w:r>
-        <w:fldChar w:fldCharType="begin"/>
-      </w:r>
-      <w:r>
-        <w:instrText>HYPERLINK "https://www.stats.govt.nz/publications?filters=Births%20and%20deaths%2CInformation%20releases&amp;start=0"</w:instrText>
-      </w:r>
-      <w:r>
-        <w:fldChar w:fldCharType="separate"/>
-      </w:r>
-      <w:r>
-        <w:rPr>
-          <w:rStyle w:val="Hyperlink"/>
-          <w:rFonts w:cstheme="minorHAnsi"/>
-          <w:lang w:val="en-DE"/>
-        </w:rPr>
-        <w:t>https://www.stats.govt.nz/publications?filters=Births%20and%20deaths%2CInformation%20releases&amp;start=0</w:t>
-      </w:r>
-      <w:r>
-        <w:rPr>
-          <w:rStyle w:val="Hyperlink"/>
-          <w:rFonts w:cstheme="minorHAnsi"/>
-          <w:lang w:val="en-DE"/>
-        </w:rPr>
-        <w:fldChar w:fldCharType="end"/>
-      </w:r>
+      <w:hyperlink r:id="rId9" w:history="1">
+        <w:r>
+          <w:rPr>
+            <w:rStyle w:val="Hyperlink"/>
+            <w:rFonts w:cstheme="minorHAnsi"/>
+            <w:lang w:val="en-DE"/>
+          </w:rPr>
+          <w:t>https://www.stats.govt.nz/publications?filters=Births%20and%20deaths%2CInformation%20releases&amp;start=0</w:t>
+        </w:r>
+      </w:hyperlink>
     </w:p>
     <w:p>
       <w:pPr>
@@ -938,7 +893,7 @@
           <w:lang w:val="en-DE"/>
         </w:rPr>
       </w:pPr>
-      <w:hyperlink r:id="rId7" w:history="1">
+      <w:hyperlink r:id="rId10" w:history="1">
         <w:r>
           <w:rPr>
             <w:rStyle w:val="Hyperlink"/>
@@ -986,7 +941,7 @@
           <w:lang w:val="en-DE"/>
         </w:rPr>
       </w:pPr>
-      <w:hyperlink r:id="rId8" w:history="1">
+      <w:hyperlink r:id="rId11" w:history="1">
         <w:r>
           <w:rPr>
             <w:rStyle w:val="Hyperlink"/>
@@ -1063,7 +1018,7 @@
         </w:rPr>
         <w:t xml:space="preserve"> </w:t>
       </w:r>
-      <w:hyperlink r:id="rId9" w:history="1">
+      <w:hyperlink r:id="rId12" w:history="1">
         <w:r>
           <w:rPr>
             <w:rStyle w:val="Hyperlink"/>
@@ -1102,138 +1057,101 @@
         </w:rPr>
         <w:t xml:space="preserve">-2020: </w:t>
       </w:r>
-      <w:r>
-        <w:fldChar w:fldCharType="begin"/>
-      </w:r>
-      <w:r>
-        <w:rPr>
-          <w:lang w:val="en-DE"/>
-        </w:rPr>
-        <w:instrText>HYPERLINK "https://www.mhlw.go.jp/toukei/saikin/hw/jinkou/kakutei20/dl/16_all.pdf"</w:instrText>
-      </w:r>
-      <w:r>
-        <w:fldChar w:fldCharType="separate"/>
-      </w:r>
-      <w:r>
-        <w:rPr>
-          <w:rStyle w:val="Hyperlink"/>
-          <w:rFonts w:cstheme="minorHAnsi"/>
-          <w:lang w:val="en-DE"/>
-        </w:rPr>
-        <w:t>https://www.mhlw.go.jp/toukei/saikin/hw/jinkou/kakutei20/dl/16_all.pdf</w:t>
-      </w:r>
-      <w:r>
-        <w:rPr>
-          <w:rStyle w:val="Hyperlink"/>
-          <w:rFonts w:cstheme="minorHAnsi"/>
-          <w:lang w:val="en-DE"/>
-        </w:rPr>
-        <w:fldChar w:fldCharType="end"/>
-      </w:r>
-      <w:r>
-        <w:rPr>
-          <w:rFonts w:cstheme="minorHAnsi"/>
-          <w:lang w:val="en-DE"/>
-        </w:rPr>
-        <w:t xml:space="preserve"> </w:t>
-      </w:r>
-    </w:p>
-    <w:p>
-      <w:pPr>
-        <w:rPr>
-          <w:rFonts w:cstheme="minorHAnsi"/>
-          <w:lang w:val="en-DE"/>
-        </w:rPr>
-      </w:pPr>
-      <w:r>
-        <w:rPr>
-          <w:rFonts w:cstheme="minorHAnsi"/>
-          <w:b/>
-          <w:lang w:val="en-DE"/>
-        </w:rPr>
-        <w:t>Canada</w:t>
-      </w:r>
-      <w:r>
-        <w:rPr>
-          <w:rFonts w:cstheme="minorHAnsi"/>
-          <w:lang w:val="en-DE"/>
-        </w:rPr>
-        <w:t xml:space="preserve">: 2015-2020 official figures: </w:t>
-      </w:r>
-      <w:r>
-        <w:fldChar w:fldCharType="begin"/>
-      </w:r>
-      <w:r>
-        <w:instrText>HYPERLINK "https://www150.statcan.gc.ca/t1/tbl1/en/tv.action?pid=1310070901"</w:instrText>
-      </w:r>
-      <w:r>
-        <w:fldChar w:fldCharType="separate"/>
-      </w:r>
-      <w:r>
-        <w:rPr>
-          <w:rStyle w:val="Hyperlink"/>
-          <w:rFonts w:cstheme="minorHAnsi"/>
-          <w:lang w:val="en-DE"/>
-        </w:rPr>
-        <w:t>https://www150.statcan.gc.ca/t1/tbl1/en/tv.action?pid=1310070901</w:t>
-      </w:r>
-      <w:r>
-        <w:rPr>
-          <w:rStyle w:val="Hyperlink"/>
-          <w:rFonts w:cstheme="minorHAnsi"/>
-          <w:lang w:val="en-DE"/>
-        </w:rPr>
-        <w:fldChar w:fldCharType="end"/>
-      </w:r>
-    </w:p>
-    <w:p>
-      <w:pPr>
-        <w:rPr>
-          <w:rStyle w:val="Hyperlink"/>
-          <w:rFonts w:cstheme="minorHAnsi"/>
-          <w:color w:val="auto"/>
-          <w:u w:val="none"/>
-          <w:lang w:val="en-DE"/>
-        </w:rPr>
-      </w:pPr>
-      <w:r>
-        <w:rPr>
-          <w:rFonts w:cstheme="minorHAnsi"/>
-          <w:lang w:val="en-DE"/>
-        </w:rPr>
-        <w:t xml:space="preserve">2021 </w:t>
-      </w:r>
-      <w:r>
-        <w:rPr>
-          <w:rFonts w:cstheme="minorHAnsi"/>
-          <w:lang w:val="en-DE"/>
-        </w:rPr>
-        <w:t>total toll was</w:t>
-      </w:r>
-      <w:r>
-        <w:rPr>
-          <w:rFonts w:cstheme="minorHAnsi"/>
-          <w:lang w:val="en-DE"/>
-        </w:rPr>
-        <w:t xml:space="preserve"> obtained from weekly figures, found at:</w:t>
-      </w:r>
-      <w:r>
-        <w:rPr>
-          <w:rFonts w:cstheme="minorHAnsi"/>
-          <w:lang w:val="en-DE"/>
-        </w:rPr>
-        <w:t xml:space="preserve"> </w:t>
-      </w:r>
-      <w:hyperlink r:id="rId10" w:history="1">
+      <w:hyperlink r:id="rId13" w:history="1">
         <w:r>
           <w:rPr>
             <w:rStyle w:val="Hyperlink"/>
             <w:rFonts w:cstheme="minorHAnsi"/>
             <w:lang w:val="en-DE"/>
           </w:rPr>
-          <w:t>https://www150.statcan.gc.ca/t1/tbl1/en/tv.action?pid=1310070901</w:t>
+          <w:t>https://www.mhlw.go.jp/</w:t>
+        </w:r>
+        <w:r>
+          <w:rPr>
+            <w:rStyle w:val="Hyperlink"/>
+            <w:rFonts w:cstheme="minorHAnsi"/>
+            <w:lang w:val="en-DE"/>
+          </w:rPr>
+          <w:t>t</w:t>
+        </w:r>
+        <w:r>
+          <w:rPr>
+            <w:rStyle w:val="Hyperlink"/>
+            <w:rFonts w:cstheme="minorHAnsi"/>
+            <w:lang w:val="en-DE"/>
+          </w:rPr>
+          <w:t>oukei/saikin/hw/jinkou/kakutei20/dl/16_all.pdf</w:t>
         </w:r>
       </w:hyperlink>
+      <w:r>
+        <w:rPr>
+          <w:rFonts w:cstheme="minorHAnsi"/>
+          <w:lang w:val="en-DE"/>
+        </w:rPr>
+        <w:t xml:space="preserve"> </w:t>
+      </w:r>
+    </w:p>
+    <w:p>
+      <w:pPr>
+        <w:rPr>
+          <w:rFonts w:cstheme="minorHAnsi"/>
+        </w:rPr>
+      </w:pPr>
+      <w:r>
+        <w:rPr>
+          <w:rFonts w:cstheme="minorHAnsi"/>
+          <w:b/>
+          <w:lang w:val="en-DE"/>
+        </w:rPr>
+        <w:t>Canada</w:t>
+      </w:r>
+      <w:r>
+        <w:rPr>
+          <w:rFonts w:cstheme="minorHAnsi"/>
+          <w:lang w:val="en-DE"/>
+        </w:rPr>
+        <w:t xml:space="preserve">: </w:t>
+      </w:r>
+      <w:r>
+        <w:rPr>
+          <w:rFonts w:cstheme="minorHAnsi"/>
+        </w:rPr>
+        <w:t>Statistics Canada</w:t>
+      </w:r>
+    </w:p>
+    <w:p>
+      <w:pPr>
+        <w:rPr>
+          <w:rFonts w:cstheme="minorHAnsi"/>
+          <w:lang w:val="en-DE"/>
+        </w:rPr>
+      </w:pPr>
+      <w:hyperlink r:id="rId14" w:history="1">
+        <w:r>
+          <w:rPr>
+            <w:rStyle w:val="Hyperlink"/>
+            <w:rFonts w:cstheme="minorHAnsi"/>
+            <w:lang w:val="en-DE"/>
+          </w:rPr>
+          <w:t>https://www1</w:t>
+        </w:r>
+        <w:r>
+          <w:rPr>
+            <w:rStyle w:val="Hyperlink"/>
+            <w:rFonts w:cstheme="minorHAnsi"/>
+            <w:lang w:val="en-DE"/>
+          </w:rPr>
+          <w:t>5</w:t>
+        </w:r>
+        <w:r>
+          <w:rPr>
+            <w:rStyle w:val="Hyperlink"/>
+            <w:rFonts w:cstheme="minorHAnsi"/>
+            <w:lang w:val="en-DE"/>
+          </w:rPr>
+          <w:t>0.statcan.gc.ca/t1/tbl1/en/tv.action?pid=1310070901</w:t>
+        </w:r>
+      </w:hyperlink>
     </w:p>
     <w:p>
       <w:pPr>
@@ -1287,7 +1205,7 @@
           <w:lang w:val="en-DE"/>
         </w:rPr>
       </w:pPr>
-      <w:hyperlink r:id="rId11" w:history="1">
+      <w:hyperlink r:id="rId15" w:history="1">
         <w:r>
           <w:rPr>
             <w:rStyle w:val="Hyperlink"/>
@@ -1301,6 +1219,53 @@
     <w:p>
       <w:pPr>
         <w:rPr>
+          <w:rStyle w:val="Hyperlink"/>
+          <w:rFonts w:cstheme="minorHAnsi"/>
+          <w:b/>
+          <w:bCs/>
+          <w:color w:val="000000" w:themeColor="text1"/>
+          <w:u w:val="none"/>
+        </w:rPr>
+      </w:pPr>
+      <w:r>
+        <w:rPr>
+          <w:rStyle w:val="Hyperlink"/>
+          <w:rFonts w:cstheme="minorHAnsi"/>
+          <w:b/>
+          <w:bCs/>
+          <w:color w:val="000000" w:themeColor="text1"/>
+          <w:u w:val="none"/>
+        </w:rPr>
+        <w:t xml:space="preserve">Taiwan: </w:t>
+      </w:r>
+      <w:r>
+        <w:rPr>
+          <w:rStyle w:val="Hyperlink"/>
+          <w:rFonts w:cstheme="minorHAnsi"/>
+          <w:color w:val="000000" w:themeColor="text1"/>
+          <w:u w:val="none"/>
+        </w:rPr>
+        <w:t>National Statistics Taiwan</w:t>
+      </w:r>
+    </w:p>
+    <w:p>
+      <w:pPr>
+        <w:rPr>
+          <w:rStyle w:val="Hyperlink"/>
+          <w:rFonts w:cstheme="minorHAnsi"/>
+        </w:rPr>
+      </w:pPr>
+      <w:r>
+        <w:rPr>
+          <w:rStyle w:val="Hyperlink"/>
+          <w:rFonts w:cstheme="minorHAnsi"/>
+        </w:rPr>
+        <w:t>https://eng.stat.gov.tw/public/data/dgbas03/bs2/yearbook_eng/y023.pdf</w:t>
+      </w:r>
+    </w:p>
+    <w:p>
+      <w:pPr>
+        <w:rPr>
           <w:rFonts w:cstheme="minorHAnsi"/>
           <w:lang w:val="en-DE"/>
         </w:rPr>
@@ -1408,7 +1373,7 @@
           <w:rFonts w:cstheme="minorHAnsi"/>
         </w:rPr>
       </w:pPr>
-      <w:hyperlink r:id="rId12" w:history="1">
+      <w:hyperlink r:id="rId16" w:history="1">
         <w:r>
           <w:rPr>
             <w:rStyle w:val="Hyperlink"/>
@@ -1481,7 +1446,7 @@
           <w:rFonts w:cstheme="minorHAnsi"/>
         </w:rPr>
       </w:pPr>
-      <w:hyperlink r:id="rId13" w:history="1">
+      <w:hyperlink r:id="rId17" w:history="1">
         <w:r>
           <w:rPr>
             <w:rStyle w:val="Hyperlink"/>
@@ -1955,6 +1920,18 @@
       <w:shd w:val="clear" w:color="auto" w:fill="E1DFDD"/>
     </w:rPr>
   </w:style>
+  <w:style w:type="character" w:styleId="FollowedHyperlink">
+    <w:name w:val="FollowedHyperlink"/>
+    <w:basedOn w:val="DefaultParagraphFont"/>
+    <w:uiPriority w:val="99"/>
+    <w:semiHidden/>
+    <w:unhideWhenUsed/>
+    <w:rsid w:val="002D62D1"/>
+    <w:rPr>
+      <w:color w:val="954F72" w:themeColor="followedHyperlink"/>
+      <w:u w:val="single"/>
+    </w:rPr>
+  </w:style>
 </w:styles>
 </file>
 

</xml_diff>